<commit_message>
10 June 2023 Headless browser and Automation interview questions
</commit_message>
<xml_diff>
--- a/src/test/resources/Materials/SDET Selenium Java Interview Questions.docx
+++ b/src/test/resources/Materials/SDET Selenium Java Interview Questions.docx
@@ -550,23 +550,19 @@
     </w:p>
     <w:p>
       <w:r>
-        <w:t xml:space="preserve">I want to be a part of team where </w:t>
-      </w:r>
-      <w:proofErr w:type="spellStart"/>
-      <w:r>
-        <w:t>i</w:t>
-      </w:r>
-      <w:proofErr w:type="spellEnd"/>
-      <w:r>
-        <w:t xml:space="preserve"> can utilize my skills for the growth of the organization and </w:t>
-      </w:r>
-      <w:proofErr w:type="spellStart"/>
-      <w:r>
-        <w:t>i</w:t>
-      </w:r>
-      <w:proofErr w:type="spellEnd"/>
-      <w:r>
-        <w:t xml:space="preserve"> would like to enhance my skills by working together </w:t>
+        <w:t xml:space="preserve">I want to be a part of team where i can utilize my skills for the growth of the organization and </w:t>
+      </w:r>
+      <w:r>
+        <w:t xml:space="preserve">I </w:t>
+      </w:r>
+      <w:r>
+        <w:t xml:space="preserve">would like to enhance my skills by working </w:t>
+      </w:r>
+      <w:r>
+        <w:t>together.</w:t>
+      </w:r>
+      <w:r>
+        <w:t xml:space="preserve"> </w:t>
       </w:r>
     </w:p>
     <w:p>
@@ -579,20 +575,24 @@
       <w:r>
         <w:t xml:space="preserve"> I think that </w:t>
       </w:r>
-      <w:proofErr w:type="spellStart"/>
-      <w:r>
-        <w:t>i</w:t>
-      </w:r>
-      <w:proofErr w:type="spellEnd"/>
-      <w:r>
-        <w:t xml:space="preserve"> am going in safe mode. I would like to take some challenges work </w:t>
-      </w:r>
-    </w:p>
-    <w:p>
       <w:r>
         <w:t>I</w:t>
       </w:r>
       <w:r>
+        <w:t xml:space="preserve"> am going in safe mode. I would like to take some challenges </w:t>
+      </w:r>
+      <w:r>
+        <w:t>work.</w:t>
+      </w:r>
+      <w:r>
+        <w:t xml:space="preserve"> </w:t>
+      </w:r>
+    </w:p>
+    <w:p>
+      <w:r>
+        <w:t>I</w:t>
+      </w:r>
+      <w:r>
         <w:t>n order</w:t>
       </w:r>
       <w:r>
@@ -682,11 +682,9 @@
       </w:r>
     </w:p>
     <w:p>
-      <w:proofErr w:type="spellStart"/>
-      <w:r>
-        <w:t>i</w:t>
-      </w:r>
-      <w:proofErr w:type="spellEnd"/>
+      <w:r>
+        <w:t>I</w:t>
+      </w:r>
       <w:r>
         <w:t xml:space="preserve"> am using relative </w:t>
       </w:r>
@@ -723,238 +721,6 @@
       </w:r>
       <w:r>
         <w:t xml:space="preserve">, implicit wait </w:t>
-      </w:r>
-    </w:p>
-    <w:p>
-      <w:r>
-        <w:t>https://www.browserstack.com/guide/wait-commands-in-selenium-webdriver</w:t>
-      </w:r>
-    </w:p>
-    <w:p>
-      <w:r>
-        <w:t xml:space="preserve">3. Designing the framework by </w:t>
-      </w:r>
-      <w:r>
-        <w:t>following</w:t>
-      </w:r>
-      <w:r>
-        <w:t xml:space="preserve"> the </w:t>
-      </w:r>
-      <w:r>
-        <w:t>guidelines</w:t>
-      </w:r>
-      <w:r>
-        <w:t xml:space="preserve"> is a </w:t>
-      </w:r>
-      <w:r>
-        <w:t>challenge</w:t>
-      </w:r>
-      <w:r>
-        <w:t xml:space="preserve"> </w:t>
-      </w:r>
-    </w:p>
-    <w:p>
-      <w:r>
-        <w:t>I will be organizing the code in structured way (segregating/</w:t>
-      </w:r>
-      <w:r>
-        <w:t>separating</w:t>
-      </w:r>
-      <w:r>
-        <w:t xml:space="preserve"> the test data and test scripts, </w:t>
-      </w:r>
-      <w:r>
-        <w:t>maintain</w:t>
-      </w:r>
-      <w:r>
-        <w:t xml:space="preserve"> the object repository </w:t>
-      </w:r>
-      <w:r>
-        <w:t>separately</w:t>
-      </w:r>
-      <w:r>
-        <w:t xml:space="preserve">, writing the common </w:t>
-      </w:r>
-    </w:p>
-    <w:p>
-      <w:r>
-        <w:t>functions which are being used across teams in all modules of an applications</w:t>
-      </w:r>
-    </w:p>
-    <w:p>
-      <w:r>
-        <w:lastRenderedPageBreak/>
-        <w:t xml:space="preserve">4.Executing the scripts </w:t>
-      </w:r>
-      <w:r>
-        <w:t>parallelly</w:t>
-      </w:r>
-      <w:r>
-        <w:t xml:space="preserve"> in various browsers across different Operating systems</w:t>
-      </w:r>
-    </w:p>
-    <w:p>
-      <w:r>
-        <w:t>Browser Stack, Selenium Grid</w:t>
-      </w:r>
-    </w:p>
-    <w:p>
-      <w:r>
-        <w:t>5.Test Data prepa</w:t>
-      </w:r>
-      <w:r>
-        <w:t>ra</w:t>
-      </w:r>
-      <w:r>
-        <w:t>tion according to business flow, environment, modules.</w:t>
-      </w:r>
-    </w:p>
-    <w:p>
-      <w:r>
-        <w:t>----------------------------</w:t>
-      </w:r>
-    </w:p>
-    <w:p/>
-    <w:p>
-      <w:pPr>
-        <w:rPr>
-          <w:b/>
-          <w:bCs/>
-        </w:rPr>
-      </w:pPr>
-      <w:r>
-        <w:rPr>
-          <w:b/>
-          <w:bCs/>
-        </w:rPr>
-        <w:t>Selenium Interview Questions</w:t>
-      </w:r>
-    </w:p>
-    <w:p/>
-    <w:p>
-      <w:r>
-        <w:t>1.</w:t>
-      </w:r>
-      <w:r>
-        <w:t xml:space="preserve">What are the locators in </w:t>
-      </w:r>
-      <w:r>
-        <w:t>selenium?</w:t>
-      </w:r>
-      <w:r>
-        <w:t xml:space="preserve"> which </w:t>
-      </w:r>
-      <w:r>
-        <w:t>locator</w:t>
-      </w:r>
-      <w:r>
-        <w:t xml:space="preserve"> is </w:t>
-      </w:r>
-      <w:r>
-        <w:t>preferred</w:t>
-      </w:r>
-      <w:r>
-        <w:t xml:space="preserve"> (id or name) and which locator is </w:t>
-      </w:r>
-      <w:r>
-        <w:t>faster? (</w:t>
-      </w:r>
-      <w:r>
-        <w:t>Id</w:t>
-      </w:r>
-      <w:r>
-        <w:t xml:space="preserve">, </w:t>
-      </w:r>
-      <w:r>
-        <w:t>CSS</w:t>
-      </w:r>
-      <w:r>
-        <w:t>, relative x path</w:t>
-      </w:r>
-      <w:r>
-        <w:t>)?</w:t>
-      </w:r>
-    </w:p>
-    <w:p>
-      <w:pPr>
-        <w:ind w:left="360"/>
-      </w:pPr>
-      <w:r>
-        <w:t>CSS is fa</w:t>
-      </w:r>
-      <w:r>
-        <w:t>s</w:t>
-      </w:r>
-      <w:r>
-        <w:t xml:space="preserve">ter than </w:t>
-      </w:r>
-      <w:proofErr w:type="spellStart"/>
-      <w:r>
-        <w:t>xpath</w:t>
-      </w:r>
-      <w:proofErr w:type="spellEnd"/>
-    </w:p>
-    <w:p>
-      <w:pPr>
-        <w:ind w:left="360"/>
-      </w:pPr>
-      <w:proofErr w:type="spellStart"/>
-      <w:r>
-        <w:t>Xpath</w:t>
-      </w:r>
-      <w:proofErr w:type="spellEnd"/>
-      <w:r>
-        <w:t xml:space="preserve"> is preferable than CSS</w:t>
-      </w:r>
-    </w:p>
-    <w:p>
-      <w:pPr>
-        <w:ind w:left="360"/>
-      </w:pPr>
-      <w:r>
-        <w:t>CSS cannot traverse upwards/backwards in DOM</w:t>
-      </w:r>
-    </w:p>
-    <w:p>
-      <w:pPr>
-        <w:ind w:left="360"/>
-      </w:pPr>
-      <w:proofErr w:type="spellStart"/>
-      <w:r>
-        <w:t>Xpath</w:t>
-      </w:r>
-      <w:proofErr w:type="spellEnd"/>
-      <w:r>
-        <w:t xml:space="preserve"> can traverse upwards/backwards in DOM</w:t>
-      </w:r>
-    </w:p>
-    <w:p>
-      <w:r>
-        <w:t xml:space="preserve">2. What are types of waits in </w:t>
-      </w:r>
-      <w:r>
-        <w:t>selenium?</w:t>
-      </w:r>
-      <w:r>
-        <w:t xml:space="preserve"> (</w:t>
-      </w:r>
-      <w:r>
-        <w:t>How</w:t>
-      </w:r>
-      <w:r>
-        <w:t xml:space="preserve"> will u resole application is slow and </w:t>
-      </w:r>
-      <w:r>
-        <w:t>internet</w:t>
-      </w:r>
-      <w:r>
-        <w:t xml:space="preserve"> is </w:t>
-      </w:r>
-      <w:r>
-        <w:t>slow,</w:t>
-      </w:r>
-      <w:r>
-        <w:t xml:space="preserve"> how will your scripts to work)</w:t>
       </w:r>
     </w:p>
     <w:p>
@@ -969,6 +735,228 @@
     </w:p>
     <w:p>
       <w:r>
+        <w:t xml:space="preserve">3. Designing the framework by </w:t>
+      </w:r>
+      <w:r>
+        <w:t>following</w:t>
+      </w:r>
+      <w:r>
+        <w:t xml:space="preserve"> the </w:t>
+      </w:r>
+      <w:r>
+        <w:t>guidelines</w:t>
+      </w:r>
+      <w:r>
+        <w:t xml:space="preserve"> is a </w:t>
+      </w:r>
+      <w:r>
+        <w:t>challenge</w:t>
+      </w:r>
+      <w:r>
+        <w:t xml:space="preserve"> </w:t>
+      </w:r>
+    </w:p>
+    <w:p>
+      <w:r>
+        <w:t>I will be organizing the code in structured way (segregating/</w:t>
+      </w:r>
+      <w:r>
+        <w:t>separating</w:t>
+      </w:r>
+      <w:r>
+        <w:t xml:space="preserve"> the test data and test scripts, </w:t>
+      </w:r>
+      <w:r>
+        <w:t>maintain</w:t>
+      </w:r>
+      <w:r>
+        <w:t xml:space="preserve"> the object repository </w:t>
+      </w:r>
+      <w:r>
+        <w:t>separately</w:t>
+      </w:r>
+      <w:r>
+        <w:t xml:space="preserve">, writing the common </w:t>
+      </w:r>
+    </w:p>
+    <w:p>
+      <w:r>
+        <w:t>functions which are being used across teams in all modules of an applications</w:t>
+      </w:r>
+    </w:p>
+    <w:p>
+      <w:r>
+        <w:lastRenderedPageBreak/>
+        <w:t xml:space="preserve">4.Executing the scripts </w:t>
+      </w:r>
+      <w:r>
+        <w:t>parallelly</w:t>
+      </w:r>
+      <w:r>
+        <w:t xml:space="preserve"> in various browsers across different Operating systems</w:t>
+      </w:r>
+    </w:p>
+    <w:p>
+      <w:r>
+        <w:t>Browser Stack, Selenium Grid</w:t>
+      </w:r>
+    </w:p>
+    <w:p>
+      <w:r>
+        <w:t>5.Test Data prepa</w:t>
+      </w:r>
+      <w:r>
+        <w:t>ra</w:t>
+      </w:r>
+      <w:r>
+        <w:t>tion according to business flow, environment, modules.</w:t>
+      </w:r>
+    </w:p>
+    <w:p>
+      <w:r>
+        <w:t>----------------------------</w:t>
+      </w:r>
+    </w:p>
+    <w:p/>
+    <w:p>
+      <w:pPr>
+        <w:rPr>
+          <w:b/>
+          <w:bCs/>
+        </w:rPr>
+      </w:pPr>
+      <w:r>
+        <w:rPr>
+          <w:b/>
+          <w:bCs/>
+        </w:rPr>
+        <w:t>Selenium Interview Questions</w:t>
+      </w:r>
+    </w:p>
+    <w:p/>
+    <w:p>
+      <w:r>
+        <w:t>1.</w:t>
+      </w:r>
+      <w:r>
+        <w:t xml:space="preserve">What are the locators in </w:t>
+      </w:r>
+      <w:r>
+        <w:t>selenium?</w:t>
+      </w:r>
+      <w:r>
+        <w:t xml:space="preserve"> which </w:t>
+      </w:r>
+      <w:r>
+        <w:t>locator</w:t>
+      </w:r>
+      <w:r>
+        <w:t xml:space="preserve"> is </w:t>
+      </w:r>
+      <w:r>
+        <w:t>preferred</w:t>
+      </w:r>
+      <w:r>
+        <w:t xml:space="preserve"> (id or name) and which locator is </w:t>
+      </w:r>
+      <w:r>
+        <w:t>faster? (</w:t>
+      </w:r>
+      <w:r>
+        <w:t>Id</w:t>
+      </w:r>
+      <w:r>
+        <w:t xml:space="preserve">, </w:t>
+      </w:r>
+      <w:r>
+        <w:t>CSS</w:t>
+      </w:r>
+      <w:r>
+        <w:t>, relative x path</w:t>
+      </w:r>
+      <w:r>
+        <w:t>)?</w:t>
+      </w:r>
+    </w:p>
+    <w:p>
+      <w:pPr>
+        <w:ind w:left="360"/>
+      </w:pPr>
+      <w:r>
+        <w:t>CSS is fa</w:t>
+      </w:r>
+      <w:r>
+        <w:t>s</w:t>
+      </w:r>
+      <w:r>
+        <w:t>ter than xpath</w:t>
+      </w:r>
+    </w:p>
+    <w:p>
+      <w:pPr>
+        <w:ind w:left="360"/>
+      </w:pPr>
+      <w:r>
+        <w:t>Xpath is preferable than CSS</w:t>
+      </w:r>
+    </w:p>
+    <w:p>
+      <w:pPr>
+        <w:ind w:left="360"/>
+      </w:pPr>
+      <w:r>
+        <w:t>CSS cannot traverse upwards/backwards in DOM</w:t>
+      </w:r>
+    </w:p>
+    <w:p>
+      <w:pPr>
+        <w:ind w:left="360"/>
+      </w:pPr>
+      <w:r>
+        <w:t>Xpath can traverse upwards/backwards in DOM</w:t>
+      </w:r>
+    </w:p>
+    <w:p>
+      <w:r>
+        <w:t xml:space="preserve">2. What are types of waits in </w:t>
+      </w:r>
+      <w:r>
+        <w:t>selenium?</w:t>
+      </w:r>
+      <w:r>
+        <w:t xml:space="preserve"> (</w:t>
+      </w:r>
+      <w:r>
+        <w:t>How</w:t>
+      </w:r>
+      <w:r>
+        <w:t xml:space="preserve"> will u resole application is slow and </w:t>
+      </w:r>
+      <w:r>
+        <w:t>internet</w:t>
+      </w:r>
+      <w:r>
+        <w:t xml:space="preserve"> is </w:t>
+      </w:r>
+      <w:r>
+        <w:t>slow,</w:t>
+      </w:r>
+      <w:r>
+        <w:t xml:space="preserve"> how will your scripts to work)</w:t>
+      </w:r>
+    </w:p>
+    <w:p>
+      <w:hyperlink r:id="rId9" w:history="1">
+        <w:r>
+          <w:rPr>
+            <w:rStyle w:val="Hyperlink"/>
+          </w:rPr>
+          <w:t>https://www.browserstack.com/guide/wait-commands-in-selenium-webdriver</w:t>
+        </w:r>
+      </w:hyperlink>
+    </w:p>
+    <w:p>
+      <w:r>
         <w:t>3. Explain selenium suite?</w:t>
       </w:r>
     </w:p>
@@ -1011,23 +999,7 @@
           <w:b/>
           <w:bCs/>
         </w:rPr>
-        <w:t xml:space="preserve">efer </w:t>
-      </w:r>
-      <w:proofErr w:type="spellStart"/>
-      <w:r>
-        <w:rPr>
-          <w:b/>
-          <w:bCs/>
-        </w:rPr>
-        <w:t>src</w:t>
-      </w:r>
-      <w:proofErr w:type="spellEnd"/>
-      <w:r>
-        <w:rPr>
-          <w:b/>
-          <w:bCs/>
-        </w:rPr>
-        <w:t>/test/resources</w:t>
+        <w:t>efer src/test/resources</w:t>
       </w:r>
       <w:r>
         <w:rPr>
@@ -1070,7 +1042,16 @@
     </w:p>
     <w:p>
       <w:r>
-        <w:t>One way: using select class</w:t>
+        <w:t xml:space="preserve">One way: using select </w:t>
+      </w:r>
+      <w:r>
+        <w:t>C</w:t>
+      </w:r>
+      <w:r>
+        <w:t>las</w:t>
+      </w:r>
+      <w:r>
+        <w:t>s</w:t>
       </w:r>
     </w:p>
     <w:p>
@@ -1099,13 +1080,8 @@
       </w:r>
     </w:p>
     <w:p>
-      <w:proofErr w:type="spellStart"/>
-      <w:r>
-        <w:t>Iframe</w:t>
-      </w:r>
-      <w:proofErr w:type="spellEnd"/>
-      <w:r>
-        <w:t xml:space="preserve"> is the tag name.</w:t>
+      <w:r>
+        <w:t>Iframe is the tag name.</w:t>
       </w:r>
     </w:p>
     <w:p>
@@ -1176,13 +1152,8 @@
       </w:r>
     </w:p>
     <w:p>
-      <w:proofErr w:type="spellStart"/>
-      <w:r>
-        <w:t>HtmlUnit</w:t>
-      </w:r>
-      <w:proofErr w:type="spellEnd"/>
-      <w:r>
-        <w:t xml:space="preserve"> Driver is the fastest way of executing the scripts in headless browser mode.</w:t>
+      <w:r>
+        <w:t>HtmlUnit Driver is the fastest way of executing the scripts in headless browser mode.</w:t>
       </w:r>
     </w:p>
     <w:p>
@@ -1326,7 +1297,7 @@
       </w:r>
     </w:p>
     <w:p>
-      <w:hyperlink r:id="rId9" w:history="1">
+      <w:hyperlink r:id="rId10" w:history="1">
         <w:r>
           <w:rPr>
             <w:rStyle w:val="Hyperlink"/>
@@ -1354,16 +1325,11 @@
     </w:p>
     <w:p>
       <w:r>
-        <w:t xml:space="preserve">Refer </w:t>
-      </w:r>
-      <w:proofErr w:type="spellStart"/>
-      <w:r>
-        <w:t>testN</w:t>
+        <w:t>Refer testN</w:t>
       </w:r>
       <w:r>
         <w:t>g</w:t>
       </w:r>
-      <w:proofErr w:type="spellEnd"/>
       <w:r>
         <w:t xml:space="preserve"> PPT</w:t>
       </w:r>
@@ -1395,11 +1361,9 @@
       <w:r>
         <w:t xml:space="preserve"> and </w:t>
       </w:r>
-      <w:proofErr w:type="spellStart"/>
-      <w:r>
-        <w:t>i</w:t>
-      </w:r>
-      <w:proofErr w:type="spellEnd"/>
+      <w:r>
+        <w:t>I</w:t>
+      </w:r>
       <w:r>
         <w:t xml:space="preserve"> want to execute only 3 of </w:t>
       </w:r>
@@ -1482,21 +1446,13 @@
         <w:t>execute?</w:t>
       </w:r>
       <w:r>
-        <w:t xml:space="preserve"> (go to the </w:t>
-      </w:r>
-      <w:proofErr w:type="spellStart"/>
-      <w:r>
-        <w:t>test</w:t>
+        <w:t xml:space="preserve"> (go to the test</w:t>
       </w:r>
       <w:r>
         <w:t>N</w:t>
       </w:r>
       <w:r>
-        <w:t>g</w:t>
-      </w:r>
-      <w:proofErr w:type="spellEnd"/>
-      <w:r>
-        <w:t xml:space="preserve"> class and @</w:t>
+        <w:t>g class and @</w:t>
       </w:r>
       <w:r>
         <w:t>Test (</w:t>
@@ -1550,15 +1506,7 @@
     </w:p>
     <w:p>
       <w:r>
-        <w:t xml:space="preserve">Refer </w:t>
-      </w:r>
-      <w:proofErr w:type="spellStart"/>
-      <w:r>
-        <w:t>TestNg</w:t>
-      </w:r>
-      <w:proofErr w:type="spellEnd"/>
-      <w:r>
-        <w:t xml:space="preserve"> PPT</w:t>
+        <w:t>Refer TestNg PPT</w:t>
       </w:r>
     </w:p>
     <w:p>
@@ -1636,34 +1584,13 @@
         <w:t>3</w:t>
       </w:r>
       <w:r>
-        <w:t xml:space="preserve">. what are the types of </w:t>
-      </w:r>
-      <w:proofErr w:type="spellStart"/>
-      <w:r>
-        <w:t>xpaths</w:t>
-      </w:r>
-      <w:proofErr w:type="spellEnd"/>
-      <w:r>
-        <w:t>?</w:t>
-      </w:r>
-    </w:p>
-    <w:p>
-      <w:r>
-        <w:t xml:space="preserve">Absolute and </w:t>
-      </w:r>
-      <w:proofErr w:type="spellStart"/>
-      <w:r>
-        <w:t>Reative</w:t>
-      </w:r>
-      <w:proofErr w:type="spellEnd"/>
-      <w:r>
-        <w:t xml:space="preserve"> </w:t>
-      </w:r>
-      <w:proofErr w:type="spellStart"/>
-      <w:r>
-        <w:t>Xpath</w:t>
-      </w:r>
-      <w:proofErr w:type="spellEnd"/>
+        <w:t>. what are the types of xpaths?</w:t>
+      </w:r>
+    </w:p>
+    <w:p>
+      <w:r>
+        <w:t>Absolute and Reative Xpath</w:t>
+      </w:r>
     </w:p>
     <w:p>
       <w:r>
@@ -1673,87 +1600,37 @@
         <w:sym w:font="Wingdings" w:char="F0E0"/>
       </w:r>
       <w:r>
-        <w:t xml:space="preserve"> /</w:t>
-      </w:r>
-      <w:proofErr w:type="spellStart"/>
-      <w:r>
-        <w:t>hmtl</w:t>
-      </w:r>
-      <w:proofErr w:type="spellEnd"/>
-      <w:r>
-        <w:t>/body/table/tr/td</w:t>
-      </w:r>
-    </w:p>
-    <w:p>
-      <w:proofErr w:type="spellStart"/>
-      <w:r>
-        <w:t>Reative</w:t>
-      </w:r>
-      <w:proofErr w:type="spellEnd"/>
-      <w:r>
-        <w:t xml:space="preserve"> ---</w:t>
+        <w:t xml:space="preserve"> /hmtl/body/table/tr/td</w:t>
+      </w:r>
+    </w:p>
+    <w:p>
+      <w:r>
+        <w:t>Reative ---</w:t>
       </w:r>
       <w:r>
         <w:sym w:font="Wingdings" w:char="F0E0"/>
       </w:r>
       <w:r>
-        <w:t>//</w:t>
-      </w:r>
-      <w:proofErr w:type="spellStart"/>
-      <w:r>
-        <w:t>tagn</w:t>
+        <w:t>//tagn</w:t>
       </w:r>
       <w:r>
         <w:t>a</w:t>
       </w:r>
       <w:r>
-        <w:t>me</w:t>
-      </w:r>
-      <w:proofErr w:type="spellEnd"/>
-      <w:r>
-        <w:t>[@attributeName=’value’]</w:t>
-      </w:r>
-    </w:p>
-    <w:p>
-      <w:r>
-        <w:t xml:space="preserve">Absolute </w:t>
-      </w:r>
-      <w:proofErr w:type="spellStart"/>
-      <w:r>
-        <w:t>xpath</w:t>
-      </w:r>
-      <w:proofErr w:type="spellEnd"/>
-      <w:r>
-        <w:t xml:space="preserve"> is faster than relative because it is going to start from starting of the html.</w:t>
-      </w:r>
-    </w:p>
-    <w:p>
-      <w:r>
-        <w:t xml:space="preserve">Relative </w:t>
-      </w:r>
-      <w:proofErr w:type="spellStart"/>
-      <w:r>
-        <w:t>xpath</w:t>
-      </w:r>
-      <w:proofErr w:type="spellEnd"/>
-      <w:r>
-        <w:t xml:space="preserve"> is recommended to use than absolute </w:t>
-      </w:r>
-      <w:proofErr w:type="spellStart"/>
-      <w:r>
-        <w:t>xpath</w:t>
-      </w:r>
-      <w:proofErr w:type="spellEnd"/>
-      <w:r>
-        <w:t xml:space="preserve"> because it can be started </w:t>
-      </w:r>
-      <w:proofErr w:type="spellStart"/>
-      <w:r>
-        <w:t>any where</w:t>
-      </w:r>
-      <w:proofErr w:type="spellEnd"/>
-      <w:r>
-        <w:t xml:space="preserve"> in DOM and changes of changing is very minimal.</w:t>
+        <w:t>me[@attributeName=’value’]</w:t>
+      </w:r>
+    </w:p>
+    <w:p>
+      <w:r>
+        <w:t>Absolute xpath is faster than relative because it is going to start from starting of the html.</w:t>
+      </w:r>
+    </w:p>
+    <w:p>
+      <w:r>
+        <w:t>Relative xpath is recommended to use than absolute xpath</w:t>
+      </w:r>
+      <w:r>
+        <w:t xml:space="preserve"> because it can be started any where in DOM and changes of changing is very minimal.</w:t>
       </w:r>
     </w:p>
     <w:p>
@@ -1762,7 +1639,7 @@
       </w:r>
     </w:p>
     <w:p>
-      <w:hyperlink r:id="rId10" w:history="1">
+      <w:hyperlink r:id="rId11" w:history="1">
         <w:r>
           <w:rPr>
             <w:rStyle w:val="Hyperlink"/>
@@ -1772,7 +1649,7 @@
       </w:hyperlink>
     </w:p>
     <w:p>
-      <w:hyperlink r:id="rId11" w:anchor="none" w:history="1">
+      <w:hyperlink r:id="rId12" w:anchor="none" w:history="1">
         <w:r>
           <w:rPr>
             <w:rStyle w:val="Hyperlink"/>
@@ -1793,7 +1670,7 @@
       </w:r>
     </w:p>
     <w:p>
-      <w:hyperlink r:id="rId12" w:history="1">
+      <w:hyperlink r:id="rId13" w:history="1">
         <w:r>
           <w:rPr>
             <w:rStyle w:val="Hyperlink"/>
@@ -1812,7 +1689,7 @@
           <w:lang w:eastAsia="en-IN"/>
         </w:rPr>
       </w:pPr>
-      <w:hyperlink r:id="rId13" w:history="1">
+      <w:hyperlink r:id="rId14" w:history="1">
         <w:r>
           <w:rPr>
             <w:rFonts w:ascii="Roboto" w:eastAsia="Times New Roman" w:hAnsi="Roboto" w:cs="Times New Roman"/>
@@ -1889,7 +1766,7 @@
       <w:r>
         <w:t xml:space="preserve">Practise with </w:t>
       </w:r>
-      <w:hyperlink r:id="rId14" w:history="1">
+      <w:hyperlink r:id="rId15" w:history="1">
         <w:r>
           <w:rPr>
             <w:rStyle w:val="Hyperlink"/>
@@ -2041,7 +1918,7 @@
       </w:r>
     </w:p>
     <w:p>
-      <w:hyperlink r:id="rId15" w:history="1">
+      <w:hyperlink r:id="rId16" w:history="1">
         <w:r>
           <w:rPr>
             <w:rStyle w:val="Hyperlink"/>
@@ -2255,35 +2132,19 @@
     </w:p>
     <w:p>
       <w:r>
-        <w:t xml:space="preserve">Visit </w:t>
-      </w:r>
-      <w:proofErr w:type="spellStart"/>
-      <w:r>
-        <w:t>testNg</w:t>
-      </w:r>
-      <w:proofErr w:type="spellEnd"/>
-      <w:r>
-        <w:t xml:space="preserve"> PPT</w:t>
+        <w:t>Visit testNg PPT</w:t>
       </w:r>
       <w:r>
         <w:t xml:space="preserve"> and </w:t>
       </w:r>
       <w:r>
-        <w:t xml:space="preserve">Refer </w:t>
-      </w:r>
-      <w:proofErr w:type="spellStart"/>
-      <w:r>
-        <w:t>test</w:t>
+        <w:t>Refer test</w:t>
       </w:r>
       <w:r>
         <w:t>N</w:t>
       </w:r>
       <w:r>
-        <w:t>g</w:t>
-      </w:r>
-      <w:proofErr w:type="spellEnd"/>
-      <w:r>
-        <w:t xml:space="preserve"> test case</w:t>
+        <w:t>g test case</w:t>
       </w:r>
       <w:r>
         <w:t xml:space="preserve"> java files</w:t>
@@ -2314,15 +2175,7 @@
     </w:p>
     <w:p>
       <w:r>
-        <w:t xml:space="preserve">Refer </w:t>
-      </w:r>
-      <w:proofErr w:type="spellStart"/>
-      <w:r>
-        <w:t>testNg</w:t>
-      </w:r>
-      <w:proofErr w:type="spellEnd"/>
-      <w:r>
-        <w:t xml:space="preserve"> test case java files </w:t>
+        <w:t xml:space="preserve">Refer testNg test case java files </w:t>
       </w:r>
       <w:r>
         <w:t xml:space="preserve">and xml files </w:t>
@@ -2345,21 +2198,13 @@
         <w:t>tests?</w:t>
       </w:r>
       <w:r>
-        <w:t xml:space="preserve"> (</w:t>
-      </w:r>
-      <w:proofErr w:type="spellStart"/>
-      <w:r>
-        <w:t>test</w:t>
+        <w:t xml:space="preserve"> (test</w:t>
       </w:r>
       <w:r>
         <w:t>N</w:t>
       </w:r>
       <w:r>
-        <w:t>g</w:t>
-      </w:r>
-      <w:proofErr w:type="spellEnd"/>
-      <w:r>
-        <w:t xml:space="preserve"> by default it will be generating </w:t>
+        <w:t xml:space="preserve">g by default it will be generating </w:t>
       </w:r>
       <w:r>
         <w:t>testng-failed.xml, by</w:t>
@@ -2399,15 +2244,7 @@
     </w:p>
     <w:p>
       <w:r>
-        <w:t xml:space="preserve">Take </w:t>
-      </w:r>
-      <w:proofErr w:type="spellStart"/>
-      <w:r>
-        <w:t>tesNg</w:t>
-      </w:r>
-      <w:proofErr w:type="spellEnd"/>
-      <w:r>
-        <w:t xml:space="preserve"> parall</w:t>
+        <w:t>Take tesNg parall</w:t>
       </w:r>
       <w:r>
         <w:t>el</w:t>
@@ -2490,15 +2327,7 @@
         <w:t>4</w:t>
       </w:r>
       <w:r>
-        <w:t xml:space="preserve">. go through all the files present in </w:t>
-      </w:r>
-      <w:proofErr w:type="spellStart"/>
-      <w:r>
-        <w:t>src</w:t>
-      </w:r>
-      <w:proofErr w:type="spellEnd"/>
-      <w:r>
-        <w:t>/test/resources</w:t>
+        <w:t>. go through all the files present in src/test/resources</w:t>
       </w:r>
     </w:p>
     <w:p>
@@ -2512,15 +2341,7 @@
         <w:t>CSS</w:t>
       </w:r>
       <w:r>
-        <w:t xml:space="preserve"> and </w:t>
-      </w:r>
-      <w:proofErr w:type="spellStart"/>
-      <w:r>
-        <w:t>xpath</w:t>
-      </w:r>
-      <w:proofErr w:type="spellEnd"/>
-      <w:r>
-        <w:t xml:space="preserve"> ?</w:t>
+        <w:t xml:space="preserve"> and xpath ?</w:t>
       </w:r>
     </w:p>
     <w:p>
@@ -2530,14 +2351,12 @@
       </w:r>
     </w:p>
     <w:p>
-      <w:proofErr w:type="spellStart"/>
       <w:r>
         <w:t>xp</w:t>
       </w:r>
       <w:r>
         <w:t>ath</w:t>
       </w:r>
-      <w:proofErr w:type="spellEnd"/>
       <w:r>
         <w:t xml:space="preserve"> ca</w:t>
       </w:r>
@@ -2561,15 +2380,7 @@
     </w:p>
     <w:p>
       <w:r>
-        <w:t xml:space="preserve">Selenium exceptions : visit </w:t>
-      </w:r>
-      <w:proofErr w:type="spellStart"/>
-      <w:r>
-        <w:t>src</w:t>
-      </w:r>
-      <w:proofErr w:type="spellEnd"/>
-      <w:r>
-        <w:t>/test/resources</w:t>
+        <w:t>Selenium exceptions : visit src/test/resources</w:t>
       </w:r>
     </w:p>
     <w:p>
@@ -2582,7 +2393,7 @@
       <w:r>
         <w:t xml:space="preserve"> </w:t>
       </w:r>
-      <w:hyperlink r:id="rId16" w:history="1">
+      <w:hyperlink r:id="rId17" w:history="1">
         <w:r>
           <w:rPr>
             <w:rStyle w:val="Hyperlink"/>
@@ -2616,7 +2427,7 @@
       <w:r>
         <w:t xml:space="preserve">Also Refer </w:t>
       </w:r>
-      <w:hyperlink r:id="rId17" w:history="1">
+      <w:hyperlink r:id="rId18" w:history="1">
         <w:r>
           <w:rPr>
             <w:rStyle w:val="Hyperlink"/>
@@ -2626,7 +2437,7 @@
       </w:hyperlink>
     </w:p>
     <w:p>
-      <w:hyperlink r:id="rId18" w:history="1">
+      <w:hyperlink r:id="rId19" w:history="1">
         <w:r>
           <w:rPr>
             <w:rStyle w:val="Hyperlink"/>
@@ -2683,21 +2494,8 @@
     </w:p>
     <w:p>
       <w:r>
-        <w:t xml:space="preserve">16. </w:t>
-      </w:r>
-      <w:proofErr w:type="spellStart"/>
-      <w:r>
-        <w:t>Hashmap</w:t>
-      </w:r>
-      <w:proofErr w:type="spellEnd"/>
-      <w:r>
-        <w:t xml:space="preserve"> and </w:t>
-      </w:r>
-      <w:proofErr w:type="spellStart"/>
-      <w:r>
-        <w:t>hashtable</w:t>
-      </w:r>
-      <w:proofErr w:type="spellEnd"/>
+        <w:t>16. Hashmap and hashtable</w:t>
+      </w:r>
     </w:p>
     <w:p>
       <w:r>
@@ -2724,7 +2522,7 @@
       </w:r>
     </w:p>
     <w:p>
-      <w:hyperlink r:id="rId19" w:history="1">
+      <w:hyperlink r:id="rId20" w:history="1">
         <w:r>
           <w:rPr>
             <w:rStyle w:val="Hyperlink"/>
@@ -2742,13 +2540,8 @@
       </w:r>
     </w:p>
     <w:p>
-      <w:proofErr w:type="spellStart"/>
-      <w:r>
-        <w:t>ByteCode</w:t>
-      </w:r>
-      <w:proofErr w:type="spellEnd"/>
-      <w:r>
-        <w:t xml:space="preserve">. </w:t>
+      <w:r>
+        <w:t xml:space="preserve">ByteCode. </w:t>
       </w:r>
     </w:p>
     <w:p/>
@@ -2767,13 +2560,8 @@
           <w:numId w:val="2"/>
         </w:numPr>
       </w:pPr>
-      <w:proofErr w:type="spellStart"/>
-      <w:r>
-        <w:t>Fibonocci</w:t>
-      </w:r>
-      <w:proofErr w:type="spellEnd"/>
-      <w:r>
-        <w:t xml:space="preserve"> series</w:t>
+      <w:r>
+        <w:t>Fibonocci series</w:t>
       </w:r>
     </w:p>
     <w:p>
@@ -2952,7 +2740,7 @@
           <w:rStyle w:val="Hyperlink"/>
         </w:rPr>
       </w:pPr>
-      <w:hyperlink r:id="rId20" w:history="1">
+      <w:hyperlink r:id="rId21" w:history="1">
         <w:r>
           <w:rPr>
             <w:rStyle w:val="Hyperlink"/>
@@ -2969,7 +2757,7 @@
           <w:bCs/>
         </w:rPr>
       </w:pPr>
-      <w:hyperlink r:id="rId21" w:history="1">
+      <w:hyperlink r:id="rId22" w:history="1">
         <w:r>
           <w:rPr>
             <w:rStyle w:val="Hyperlink"/>
@@ -2993,7 +2781,7 @@
       </w:r>
     </w:p>
     <w:p>
-      <w:hyperlink r:id="rId22" w:history="1">
+      <w:hyperlink r:id="rId23" w:history="1">
         <w:r>
           <w:rPr>
             <w:rStyle w:val="Hyperlink"/>
@@ -3040,7 +2828,7 @@
       </w:r>
     </w:p>
     <w:p>
-      <w:hyperlink r:id="rId23" w:history="1">
+      <w:hyperlink r:id="rId24" w:history="1">
         <w:r>
           <w:rPr>
             <w:rStyle w:val="Hyperlink"/>
@@ -3050,7 +2838,7 @@
       </w:hyperlink>
     </w:p>
     <w:p>
-      <w:hyperlink r:id="rId24" w:anchor=":~:text=The%20biggest%20difference%20between%20Selenium,community%20that%20develops%20web%20standards" w:history="1">
+      <w:hyperlink r:id="rId25" w:anchor=":~:text=The%20biggest%20difference%20between%20Selenium,community%20that%20develops%20web%20standards" w:history="1">
         <w:r>
           <w:rPr>
             <w:rStyle w:val="Hyperlink"/>

</xml_diff>

<commit_message>
14 June 2023 Interview Questions and programs
</commit_message>
<xml_diff>
--- a/src/test/resources/Materials/SDET Selenium Java Interview Questions.docx
+++ b/src/test/resources/Materials/SDET Selenium Java Interview Questions.docx
@@ -1605,7 +1605,13 @@
     </w:p>
     <w:p>
       <w:r>
-        <w:t>Reative ---</w:t>
+        <w:t>Re</w:t>
+      </w:r>
+      <w:r>
+        <w:t>l</w:t>
+      </w:r>
+      <w:r>
+        <w:t>ative ---</w:t>
       </w:r>
       <w:r>
         <w:sym w:font="Wingdings" w:char="F0E0"/>
@@ -1630,7 +1636,13 @@
         <w:t>Relative xpath is recommended to use than absolute xpath</w:t>
       </w:r>
       <w:r>
-        <w:t xml:space="preserve"> because it can be started any where in DOM and changes of changing is very minimal.</w:t>
+        <w:t xml:space="preserve"> because it can be started any where in DOM and chan</w:t>
+      </w:r>
+      <w:r>
+        <w:t>c</w:t>
+      </w:r>
+      <w:r>
+        <w:t>es of changing is very minimal.</w:t>
       </w:r>
     </w:p>
     <w:p>
@@ -2753,11 +2765,39 @@
       <w:pPr>
         <w:rPr>
           <w:rStyle w:val="Hyperlink"/>
-          <w:b/>
-          <w:bCs/>
         </w:rPr>
       </w:pPr>
       <w:hyperlink r:id="rId22" w:history="1">
+        <w:r>
+          <w:rPr>
+            <w:rStyle w:val="Hyperlink"/>
+          </w:rPr>
+          <w:t>https://www.digitalocean.com/community/tutorials/string-programs-in-java</w:t>
+        </w:r>
+      </w:hyperlink>
+    </w:p>
+    <w:p>
+      <w:pPr>
+        <w:rPr>
+          <w:rStyle w:val="Hyperlink"/>
+        </w:rPr>
+      </w:pPr>
+      <w:r>
+        <w:rPr>
+          <w:rStyle w:val="Hyperlink"/>
+        </w:rPr>
+        <w:t>https://www.javatpoint.com/java-programs#java-string-programs</w:t>
+      </w:r>
+    </w:p>
+    <w:p>
+      <w:pPr>
+        <w:rPr>
+          <w:rStyle w:val="Hyperlink"/>
+          <w:b/>
+          <w:bCs/>
+        </w:rPr>
+      </w:pPr>
+      <w:hyperlink r:id="rId23" w:history="1">
         <w:r>
           <w:rPr>
             <w:rStyle w:val="Hyperlink"/>
@@ -2781,7 +2821,7 @@
       </w:r>
     </w:p>
     <w:p>
-      <w:hyperlink r:id="rId23" w:history="1">
+      <w:hyperlink r:id="rId24" w:history="1">
         <w:r>
           <w:rPr>
             <w:rStyle w:val="Hyperlink"/>
@@ -2828,7 +2868,7 @@
       </w:r>
     </w:p>
     <w:p>
-      <w:hyperlink r:id="rId24" w:history="1">
+      <w:hyperlink r:id="rId25" w:history="1">
         <w:r>
           <w:rPr>
             <w:rStyle w:val="Hyperlink"/>
@@ -2838,7 +2878,7 @@
       </w:hyperlink>
     </w:p>
     <w:p>
-      <w:hyperlink r:id="rId25" w:anchor=":~:text=The%20biggest%20difference%20between%20Selenium,community%20that%20develops%20web%20standards" w:history="1">
+      <w:hyperlink r:id="rId26" w:anchor=":~:text=The%20biggest%20difference%20between%20Selenium,community%20that%20develops%20web%20standards" w:history="1">
         <w:r>
           <w:rPr>
             <w:rStyle w:val="Hyperlink"/>

</xml_diff>